<commit_message>
add README.docx photo zipped
</commit_message>
<xml_diff>
--- a/README.docx
+++ b/README.docx
@@ -54,35 +54,30 @@
       </w:r>
     </w:p>
     <w:p>
+      <w:proofErr w:type="spellStart"/>
+      <w:r>
+        <w:rPr>
+          <w:rFonts w:hint="eastAsia"/>
+        </w:rPr>
+        <w:t>Feature_Extraction</w:t>
+      </w:r>
+      <w:proofErr w:type="spellEnd"/>
+      <w:r>
+        <w:rPr>
+          <w:rFonts w:hint="eastAsia"/>
+        </w:rPr>
+        <w:t>：</w:t>
+      </w:r>
+    </w:p>
+    <w:p>
       <w:pPr>
         <w:rPr>
-          <w:rFonts w:hint="eastAsia"/>
+          <w:noProof/>
         </w:rPr>
       </w:pPr>
-      <w:proofErr w:type="spellStart"/>
-      <w:r>
-        <w:rPr>
-          <w:rFonts w:hint="eastAsia"/>
-        </w:rPr>
-        <w:t>Feature_Extraction</w:t>
-      </w:r>
-      <w:proofErr w:type="spellEnd"/>
-      <w:r>
-        <w:rPr>
-          <w:rFonts w:hint="eastAsia"/>
-        </w:rPr>
-        <w:t>：</w:t>
-      </w:r>
-    </w:p>
-    <w:p>
-      <w:pPr>
-        <w:rPr>
-          <w:rFonts w:hint="eastAsia"/>
-          <w:noProof/>
-        </w:rPr>
-      </w:pPr>
-    </w:p>
-    <w:p>
+    </w:p>
+    <w:p>
+      <w:bookmarkStart w:id="0" w:name="_GoBack"/>
       <w:r>
         <w:rPr>
           <w:noProof/>
@@ -103,8 +98,14 @@
                     <pic:cNvPicPr/>
                   </pic:nvPicPr>
                   <pic:blipFill rotWithShape="1">
-                    <a:blip r:embed="rId6"/>
-                    <a:srcRect l="30889" t="25174" r="30716" b="27944"/>
+                    <a:blip r:embed="rId6" cstate="screen">
+                      <a:extLst>
+                        <a:ext uri="{28A0092B-C50C-407E-A947-70E740481C1C}">
+                          <a14:useLocalDpi xmlns:a14="http://schemas.microsoft.com/office/drawing/2010/main"/>
+                        </a:ext>
+                      </a:extLst>
+                    </a:blip>
+                    <a:srcRect/>
                     <a:stretch/>
                   </pic:blipFill>
                   <pic:spPr bwMode="auto">
@@ -130,6 +131,7 @@
           </wp:inline>
         </w:drawing>
       </w:r>
+      <w:bookmarkEnd w:id="0"/>
     </w:p>
     <w:p/>
     <w:p>
@@ -692,7 +694,6 @@
     <w:p>
       <w:pPr>
         <w:rPr>
-          <w:rFonts w:hint="eastAsia"/>
           <w:noProof/>
         </w:rPr>
       </w:pPr>
@@ -723,8 +724,14 @@
                     <pic:cNvPicPr/>
                   </pic:nvPicPr>
                   <pic:blipFill rotWithShape="1">
-                    <a:blip r:embed="rId7"/>
-                    <a:srcRect l="32188" t="26559" r="32303" b="29561"/>
+                    <a:blip r:embed="rId7" cstate="screen">
+                      <a:extLst>
+                        <a:ext uri="{28A0092B-C50C-407E-A947-70E740481C1C}">
+                          <a14:useLocalDpi xmlns:a14="http://schemas.microsoft.com/office/drawing/2010/main"/>
+                        </a:ext>
+                      </a:extLst>
+                    </a:blip>
+                    <a:srcRect/>
                     <a:stretch/>
                   </pic:blipFill>
                   <pic:spPr bwMode="auto">
@@ -754,11 +761,6 @@
     <w:p/>
     <w:p/>
     <w:p>
-      <w:pPr>
-        <w:rPr>
-          <w:rFonts w:hint="eastAsia"/>
-        </w:rPr>
-      </w:pPr>
       <w:r>
         <w:rPr>
           <w:rFonts w:hint="eastAsia"/>
@@ -813,19 +815,8 @@
         <w:t>，檔案名稱將於選取後顯示於下方。</w:t>
       </w:r>
     </w:p>
-    <w:p>
-      <w:pPr>
-        <w:rPr>
-          <w:rFonts w:hint="eastAsia"/>
-        </w:rPr>
-      </w:pPr>
-    </w:p>
-    <w:p>
-      <w:pPr>
-        <w:rPr>
-          <w:rFonts w:hint="eastAsia"/>
-        </w:rPr>
-      </w:pPr>
+    <w:p/>
+    <w:p>
       <w:r>
         <w:rPr>
           <w:rFonts w:hint="eastAsia"/>
@@ -883,19 +874,8 @@
         <w:t>)</w:t>
       </w:r>
     </w:p>
-    <w:p>
-      <w:pPr>
-        <w:rPr>
-          <w:rFonts w:hint="eastAsia"/>
-        </w:rPr>
-      </w:pPr>
-    </w:p>
-    <w:p>
-      <w:pPr>
-        <w:rPr>
-          <w:rFonts w:hint="eastAsia"/>
-        </w:rPr>
-      </w:pPr>
+    <w:p/>
+    <w:p>
       <w:r>
         <w:rPr>
           <w:rFonts w:hint="eastAsia"/>
@@ -917,9 +897,6 @@
           <w:numId w:val="1"/>
         </w:numPr>
         <w:ind w:leftChars="0"/>
-        <w:rPr>
-          <w:rFonts w:hint="eastAsia"/>
-        </w:rPr>
       </w:pPr>
       <w:r>
         <w:rPr>
@@ -942,9 +919,6 @@
           <w:numId w:val="1"/>
         </w:numPr>
         <w:ind w:leftChars="0"/>
-        <w:rPr>
-          <w:rFonts w:hint="eastAsia"/>
-        </w:rPr>
       </w:pPr>
       <w:proofErr w:type="spellStart"/>
       <w:r>
@@ -985,19 +959,8 @@
         <w:t>5,10,15)</w:t>
       </w:r>
     </w:p>
-    <w:p>
-      <w:pPr>
-        <w:rPr>
-          <w:rFonts w:hint="eastAsia"/>
-        </w:rPr>
-      </w:pPr>
-    </w:p>
-    <w:p>
-      <w:pPr>
-        <w:rPr>
-          <w:rFonts w:hint="eastAsia"/>
-        </w:rPr>
-      </w:pPr>
+    <w:p/>
+    <w:p>
       <w:r>
         <w:rPr>
           <w:rFonts w:hint="eastAsia"/>
@@ -1119,19 +1082,8 @@
         <w:t>)</w:t>
       </w:r>
     </w:p>
-    <w:p>
-      <w:pPr>
-        <w:rPr>
-          <w:rFonts w:hint="eastAsia"/>
-        </w:rPr>
-      </w:pPr>
-    </w:p>
-    <w:p>
-      <w:pPr>
-        <w:rPr>
-          <w:rFonts w:hint="eastAsia"/>
-        </w:rPr>
-      </w:pPr>
+    <w:p/>
+    <w:p>
       <w:r>
         <w:rPr>
           <w:rFonts w:hint="eastAsia"/>
@@ -1189,19 +1141,8 @@
         <w:t>。</w:t>
       </w:r>
     </w:p>
-    <w:p>
-      <w:pPr>
-        <w:rPr>
-          <w:rFonts w:hint="eastAsia"/>
-        </w:rPr>
-      </w:pPr>
-    </w:p>
-    <w:p>
-      <w:pPr>
-        <w:rPr>
-          <w:rFonts w:hint="eastAsia"/>
-        </w:rPr>
-      </w:pPr>
+    <w:p/>
+    <w:p>
       <w:r>
         <w:rPr>
           <w:rFonts w:hint="eastAsia"/>
@@ -1259,19 +1200,8 @@
         <w:t>。</w:t>
       </w:r>
     </w:p>
-    <w:p>
-      <w:pPr>
-        <w:rPr>
-          <w:rFonts w:hint="eastAsia"/>
-        </w:rPr>
-      </w:pPr>
-    </w:p>
-    <w:p>
-      <w:pPr>
-        <w:rPr>
-          <w:rFonts w:hint="eastAsia"/>
-        </w:rPr>
-      </w:pPr>
+    <w:p/>
+    <w:p>
       <w:r>
         <w:rPr>
           <w:rFonts w:hint="eastAsia"/>
@@ -1283,13 +1213,7 @@
         <w:rPr>
           <w:rFonts w:hint="eastAsia"/>
         </w:rPr>
-        <w:t>：</w:t>
-      </w:r>
-      <w:r>
-        <w:rPr>
-          <w:rFonts w:hint="eastAsia"/>
-        </w:rPr>
-        <w:t>進行</w:t>
+        <w:t>：進行</w:t>
       </w:r>
       <w:r>
         <w:rPr>
@@ -1315,13 +1239,7 @@
         <w:rPr>
           <w:rFonts w:hint="eastAsia"/>
         </w:rPr>
-        <w:t>Lambda</w:t>
-      </w:r>
-      <w:r>
-        <w:rPr>
-          <w:rFonts w:hint="eastAsia"/>
-        </w:rPr>
-        <w:t>1</w:t>
+        <w:t>Lambda1</w:t>
       </w:r>
       <w:r>
         <w:rPr>
@@ -1342,30 +1260,13 @@
         <w:t>。</w:t>
       </w:r>
     </w:p>
-    <w:p>
-      <w:pPr>
-        <w:rPr>
-          <w:rFonts w:hint="eastAsia"/>
-        </w:rPr>
-      </w:pPr>
-    </w:p>
-    <w:p>
-      <w:pPr>
-        <w:rPr>
-          <w:rFonts w:hint="eastAsia"/>
-        </w:rPr>
-      </w:pPr>
-      <w:r>
-        <w:rPr>
-          <w:rFonts w:hint="eastAsia"/>
-        </w:rPr>
-        <w:t xml:space="preserve">Elastic Net Lambda </w:t>
-      </w:r>
-      <w:r>
-        <w:rPr>
-          <w:rFonts w:hint="eastAsia"/>
-        </w:rPr>
-        <w:t>2</w:t>
+    <w:p/>
+    <w:p>
+      <w:r>
+        <w:rPr>
+          <w:rFonts w:hint="eastAsia"/>
+        </w:rPr>
+        <w:t>Elastic Net Lambda 2</w:t>
       </w:r>
       <w:r>
         <w:rPr>
@@ -1397,13 +1298,7 @@
         <w:rPr>
           <w:rFonts w:hint="eastAsia"/>
         </w:rPr>
-        <w:t>Lambda</w:t>
-      </w:r>
-      <w:r>
-        <w:rPr>
-          <w:rFonts w:hint="eastAsia"/>
-        </w:rPr>
-        <w:t>2</w:t>
+        <w:t>Lambda2</w:t>
       </w:r>
       <w:r>
         <w:rPr>
@@ -1424,13 +1319,7 @@
         <w:t>。</w:t>
       </w:r>
     </w:p>
-    <w:p>
-      <w:pPr>
-        <w:rPr>
-          <w:rFonts w:hint="eastAsia"/>
-        </w:rPr>
-      </w:pPr>
-    </w:p>
+    <w:p/>
     <w:p>
       <w:r>
         <w:rPr>
@@ -1505,8 +1394,6 @@
         </w:rPr>
         <w:t>。</w:t>
       </w:r>
-      <w:bookmarkStart w:id="0" w:name="_GoBack"/>
-      <w:bookmarkEnd w:id="0"/>
     </w:p>
     <w:p>
       <w:pPr>

</xml_diff>

<commit_message>
Fix read csv quote problem.
</commit_message>
<xml_diff>
--- a/README.docx
+++ b/README.docx
@@ -1581,22 +1581,52 @@
       </w:r>
     </w:p>
     <w:p>
-      <w:r>
-        <w:t xml:space="preserve">FE_no_GUI.exe </w:t>
-      </w:r>
-      <w:proofErr w:type="spellStart"/>
-      <w:r>
-        <w:rPr>
-          <w:rFonts w:hint="eastAsia"/>
-        </w:rPr>
-        <w:t>input_file</w:t>
-      </w:r>
-      <w:proofErr w:type="spellEnd"/>
-      <w:r>
+      <w:pPr>
+        <w:rPr>
+          <w:rFonts w:hint="eastAsia"/>
+        </w:rPr>
+      </w:pPr>
+      <w:r>
+        <w:t>FE_no_</w:t>
+      </w:r>
+      <w:proofErr w:type="gramStart"/>
+      <w:r>
+        <w:t>GUI.exe</w:t>
+      </w:r>
+      <w:r>
+        <w:rPr>
+          <w:rFonts w:hint="eastAsia"/>
+        </w:rPr>
         <w:t xml:space="preserve"> </w:t>
       </w:r>
-      <w:proofErr w:type="spellStart"/>
-      <w:proofErr w:type="gramStart"/>
+      <w:r>
+        <w:t xml:space="preserve"> </w:t>
+      </w:r>
+      <w:proofErr w:type="spellStart"/>
+      <w:r>
+        <w:rPr>
+          <w:rFonts w:hint="eastAsia"/>
+        </w:rPr>
+        <w:t>list</w:t>
+      </w:r>
+      <w:proofErr w:type="gramEnd"/>
+      <w:r>
+        <w:rPr>
+          <w:rFonts w:hint="eastAsia"/>
+        </w:rPr>
+        <w:t>_file</w:t>
+      </w:r>
+      <w:proofErr w:type="spellEnd"/>
+      <w:r>
+        <w:rPr>
+          <w:rFonts w:hint="eastAsia"/>
+        </w:rPr>
+        <w:t xml:space="preserve"> </w:t>
+      </w:r>
+      <w:r>
+        <w:t xml:space="preserve"> </w:t>
+      </w:r>
+      <w:proofErr w:type="spellStart"/>
       <w:r>
         <w:t>dir</w:t>
       </w:r>
@@ -1605,17 +1635,65 @@
         <w:t>(</w:t>
       </w:r>
       <w:proofErr w:type="spellStart"/>
-      <w:proofErr w:type="gramEnd"/>
       <w:r>
         <w:t>rowdata</w:t>
       </w:r>
       <w:proofErr w:type="spellEnd"/>
       <w:r>
+        <w:t>)</w:t>
+      </w:r>
+      <w:r>
+        <w:rPr>
+          <w:rFonts w:hint="eastAsia"/>
+        </w:rPr>
+        <w:t xml:space="preserve"> </w:t>
+      </w:r>
+      <w:r>
+        <w:t xml:space="preserve"> </w:t>
+      </w:r>
+      <w:proofErr w:type="spellStart"/>
+      <w:r>
+        <w:t>Cycle</w:t>
+      </w:r>
+      <w:r>
+        <w:rPr>
+          <w:rFonts w:hint="eastAsia"/>
+        </w:rPr>
+        <w:t>B</w:t>
+      </w:r>
+      <w:r>
+        <w:t>egin</w:t>
+      </w:r>
+      <w:proofErr w:type="spellEnd"/>
+      <w:r>
+        <w:t>(</w:t>
+      </w:r>
+      <w:proofErr w:type="spellStart"/>
+      <w:r>
+        <w:t>num</w:t>
+      </w:r>
+      <w:proofErr w:type="spellEnd"/>
+      <w:r>
         <w:t xml:space="preserve">) </w:t>
       </w:r>
-      <w:proofErr w:type="spellStart"/>
-      <w:r>
-        <w:t>Cyclebegin</w:t>
+      <w:r>
+        <w:rPr>
+          <w:rFonts w:hint="eastAsia"/>
+        </w:rPr>
+        <w:t xml:space="preserve"> </w:t>
+      </w:r>
+      <w:proofErr w:type="spellStart"/>
+      <w:r>
+        <w:t>Cycle</w:t>
+      </w:r>
+      <w:r>
+        <w:rPr>
+          <w:rFonts w:hint="eastAsia"/>
+        </w:rPr>
+        <w:t>E</w:t>
+      </w:r>
+      <w:r>
+        <w:t>nd</w:t>
       </w:r>
       <w:proofErr w:type="spellEnd"/>
       <w:r>
@@ -1631,33 +1709,465 @@
       </w:r>
       <w:proofErr w:type="spellStart"/>
       <w:r>
-        <w:t>Cycleend</w:t>
-      </w:r>
-      <w:proofErr w:type="spellEnd"/>
-      <w:r>
-        <w:t>(</w:t>
-      </w:r>
-      <w:proofErr w:type="spellStart"/>
-      <w:r>
-        <w:t>num</w:t>
-      </w:r>
-      <w:proofErr w:type="spellEnd"/>
-      <w:r>
-        <w:t xml:space="preserve">) </w:t>
-      </w:r>
-      <w:proofErr w:type="spellStart"/>
-      <w:r>
-        <w:t>segmentnum</w:t>
+        <w:t>segment</w:t>
+      </w:r>
+      <w:r>
+        <w:rPr>
+          <w:rFonts w:hint="eastAsia"/>
+        </w:rPr>
+        <w:t>N</w:t>
+      </w:r>
+      <w:r>
+        <w:t>um</w:t>
       </w:r>
       <w:proofErr w:type="spellEnd"/>
     </w:p>
     <w:p/>
-    <w:p>
-      <w:r>
-        <w:rPr>
-          <w:rFonts w:hint="eastAsia"/>
-        </w:rPr>
-        <w:t>1.</w:t>
+    <w:tbl>
+      <w:tblPr>
+        <w:tblStyle w:val="a7"/>
+        <w:tblW w:w="0" w:type="auto"/>
+        <w:tblLook w:val="04A0" w:firstRow="1" w:lastRow="0" w:firstColumn="1" w:lastColumn="0" w:noHBand="0" w:noVBand="1"/>
+      </w:tblPr>
+      <w:tblGrid>
+        <w:gridCol w:w="675"/>
+        <w:gridCol w:w="2410"/>
+        <w:gridCol w:w="5277"/>
+      </w:tblGrid>
+      <w:tr>
+        <w:tc>
+          <w:tcPr>
+            <w:tcW w:w="8362" w:type="dxa"/>
+            <w:gridSpan w:val="3"/>
+          </w:tcPr>
+          <w:p>
+            <w:pPr>
+              <w:rPr>
+                <w:rFonts w:hint="eastAsia"/>
+              </w:rPr>
+            </w:pPr>
+            <w:r>
+              <w:rPr>
+                <w:rFonts w:hint="eastAsia"/>
+              </w:rPr>
+              <w:t>共</w:t>
+            </w:r>
+            <w:r>
+              <w:rPr>
+                <w:rFonts w:hint="eastAsia"/>
+              </w:rPr>
+              <w:t>5</w:t>
+            </w:r>
+            <w:r>
+              <w:rPr>
+                <w:rFonts w:hint="eastAsia"/>
+              </w:rPr>
+              <w:t>個</w:t>
+            </w:r>
+          </w:p>
+        </w:tc>
+      </w:tr>
+      <w:tr>
+        <w:tc>
+          <w:tcPr>
+            <w:tcW w:w="675" w:type="dxa"/>
+          </w:tcPr>
+          <w:p>
+            <w:r>
+              <w:rPr>
+                <w:rFonts w:hint="eastAsia"/>
+              </w:rPr>
+              <w:t>1.</w:t>
+            </w:r>
+          </w:p>
+        </w:tc>
+        <w:tc>
+          <w:tcPr>
+            <w:tcW w:w="2410" w:type="dxa"/>
+          </w:tcPr>
+          <w:p>
+            <w:proofErr w:type="spellStart"/>
+            <w:r>
+              <w:rPr>
+                <w:rFonts w:hint="eastAsia"/>
+              </w:rPr>
+              <w:t>list_file</w:t>
+            </w:r>
+            <w:proofErr w:type="spellEnd"/>
+          </w:p>
+        </w:tc>
+        <w:tc>
+          <w:tcPr>
+            <w:tcW w:w="5277" w:type="dxa"/>
+          </w:tcPr>
+          <w:p>
+            <w:r>
+              <w:rPr>
+                <w:rFonts w:hint="eastAsia"/>
+              </w:rPr>
+              <w:t>use_file_list.csv</w:t>
+            </w:r>
+            <w:r>
+              <w:rPr>
+                <w:rFonts w:hint="eastAsia"/>
+              </w:rPr>
+              <w:t>(</w:t>
+            </w:r>
+            <w:r>
+              <w:rPr>
+                <w:rFonts w:hint="eastAsia"/>
+              </w:rPr>
+              <w:t>絕對</w:t>
+            </w:r>
+            <w:r>
+              <w:rPr>
+                <w:rFonts w:hint="eastAsia"/>
+              </w:rPr>
+              <w:t>or</w:t>
+            </w:r>
+            <w:bookmarkStart w:id="0" w:name="_GoBack"/>
+            <w:bookmarkEnd w:id="0"/>
+            <w:r>
+              <w:rPr>
+                <w:rFonts w:hint="eastAsia"/>
+              </w:rPr>
+              <w:t>相對路徑皆可</w:t>
+            </w:r>
+            <w:r>
+              <w:rPr>
+                <w:rFonts w:hint="eastAsia"/>
+              </w:rPr>
+              <w:t>)</w:t>
+            </w:r>
+          </w:p>
+        </w:tc>
+      </w:tr>
+      <w:tr>
+        <w:tc>
+          <w:tcPr>
+            <w:tcW w:w="675" w:type="dxa"/>
+          </w:tcPr>
+          <w:p>
+            <w:r>
+              <w:rPr>
+                <w:rFonts w:hint="eastAsia"/>
+              </w:rPr>
+              <w:t>2.</w:t>
+            </w:r>
+          </w:p>
+        </w:tc>
+        <w:tc>
+          <w:tcPr>
+            <w:tcW w:w="2410" w:type="dxa"/>
+          </w:tcPr>
+          <w:p>
+            <w:proofErr w:type="spellStart"/>
+            <w:r>
+              <w:rPr>
+                <w:rFonts w:hint="eastAsia"/>
+              </w:rPr>
+              <w:t>dir</w:t>
+            </w:r>
+            <w:proofErr w:type="spellEnd"/>
+          </w:p>
+        </w:tc>
+        <w:tc>
+          <w:tcPr>
+            <w:tcW w:w="5277" w:type="dxa"/>
+          </w:tcPr>
+          <w:p>
+            <w:r>
+              <w:t>R</w:t>
+            </w:r>
+            <w:r>
+              <w:rPr>
+                <w:rFonts w:hint="eastAsia"/>
+              </w:rPr>
+              <w:t>aw data</w:t>
+            </w:r>
+            <w:r>
+              <w:rPr>
+                <w:rFonts w:hint="eastAsia"/>
+              </w:rPr>
+              <w:t xml:space="preserve"> </w:t>
+            </w:r>
+            <w:r>
+              <w:rPr>
+                <w:rFonts w:hint="eastAsia"/>
+              </w:rPr>
+              <w:t>資料夾位置</w:t>
+            </w:r>
+            <w:r>
+              <w:rPr>
+                <w:rFonts w:hint="eastAsia"/>
+              </w:rPr>
+              <w:t>(</w:t>
+            </w:r>
+            <w:r>
+              <w:rPr>
+                <w:rFonts w:hint="eastAsia"/>
+              </w:rPr>
+              <w:t>絕對</w:t>
+            </w:r>
+            <w:r>
+              <w:rPr>
+                <w:rFonts w:hint="eastAsia"/>
+              </w:rPr>
+              <w:t>or</w:t>
+            </w:r>
+            <w:r>
+              <w:rPr>
+                <w:rFonts w:hint="eastAsia"/>
+              </w:rPr>
+              <w:t>相對路徑皆可</w:t>
+            </w:r>
+            <w:r>
+              <w:rPr>
+                <w:rFonts w:hint="eastAsia"/>
+              </w:rPr>
+              <w:t>)</w:t>
+            </w:r>
+          </w:p>
+        </w:tc>
+      </w:tr>
+      <w:tr>
+        <w:tc>
+          <w:tcPr>
+            <w:tcW w:w="675" w:type="dxa"/>
+          </w:tcPr>
+          <w:p>
+            <w:r>
+              <w:rPr>
+                <w:rFonts w:hint="eastAsia"/>
+              </w:rPr>
+              <w:t>3.</w:t>
+            </w:r>
+          </w:p>
+        </w:tc>
+        <w:tc>
+          <w:tcPr>
+            <w:tcW w:w="2410" w:type="dxa"/>
+          </w:tcPr>
+          <w:p>
+            <w:proofErr w:type="spellStart"/>
+            <w:r>
+              <w:rPr>
+                <w:rFonts w:hint="eastAsia"/>
+              </w:rPr>
+              <w:t>CycleB</w:t>
+            </w:r>
+            <w:r>
+              <w:rPr>
+                <w:rFonts w:hint="eastAsia"/>
+              </w:rPr>
+              <w:t>egin</w:t>
+            </w:r>
+            <w:proofErr w:type="spellEnd"/>
+          </w:p>
+        </w:tc>
+        <w:tc>
+          <w:tcPr>
+            <w:tcW w:w="5277" w:type="dxa"/>
+          </w:tcPr>
+          <w:p>
+            <w:r>
+              <w:rPr>
+                <w:rFonts w:hint="eastAsia"/>
+              </w:rPr>
+              <w:t>起始</w:t>
+            </w:r>
+            <w:r>
+              <w:rPr>
+                <w:rFonts w:hint="eastAsia"/>
+              </w:rPr>
+              <w:t>cycle number</w:t>
+            </w:r>
+          </w:p>
+        </w:tc>
+      </w:tr>
+      <w:tr>
+        <w:tc>
+          <w:tcPr>
+            <w:tcW w:w="675" w:type="dxa"/>
+          </w:tcPr>
+          <w:p>
+            <w:r>
+              <w:rPr>
+                <w:rFonts w:hint="eastAsia"/>
+              </w:rPr>
+              <w:t>4.</w:t>
+            </w:r>
+          </w:p>
+        </w:tc>
+        <w:tc>
+          <w:tcPr>
+            <w:tcW w:w="2410" w:type="dxa"/>
+          </w:tcPr>
+          <w:p>
+            <w:proofErr w:type="spellStart"/>
+            <w:r>
+              <w:rPr>
+                <w:rFonts w:hint="eastAsia"/>
+              </w:rPr>
+              <w:t>Cycle</w:t>
+            </w:r>
+            <w:r>
+              <w:rPr>
+                <w:rFonts w:hint="eastAsia"/>
+              </w:rPr>
+              <w:t>E</w:t>
+            </w:r>
+            <w:r>
+              <w:rPr>
+                <w:rFonts w:hint="eastAsia"/>
+              </w:rPr>
+              <w:t>nd</w:t>
+            </w:r>
+            <w:proofErr w:type="spellEnd"/>
+          </w:p>
+        </w:tc>
+        <w:tc>
+          <w:tcPr>
+            <w:tcW w:w="5277" w:type="dxa"/>
+          </w:tcPr>
+          <w:p>
+            <w:r>
+              <w:rPr>
+                <w:rFonts w:hint="eastAsia"/>
+              </w:rPr>
+              <w:t>結束</w:t>
+            </w:r>
+            <w:r>
+              <w:rPr>
+                <w:rFonts w:hint="eastAsia"/>
+              </w:rPr>
+              <w:t>cycle number</w:t>
+            </w:r>
+          </w:p>
+        </w:tc>
+      </w:tr>
+      <w:tr>
+        <w:tc>
+          <w:tcPr>
+            <w:tcW w:w="675" w:type="dxa"/>
+          </w:tcPr>
+          <w:p>
+            <w:r>
+              <w:rPr>
+                <w:rFonts w:hint="eastAsia"/>
+              </w:rPr>
+              <w:t>5.</w:t>
+            </w:r>
+          </w:p>
+        </w:tc>
+        <w:tc>
+          <w:tcPr>
+            <w:tcW w:w="2410" w:type="dxa"/>
+          </w:tcPr>
+          <w:p>
+            <w:proofErr w:type="spellStart"/>
+            <w:r>
+              <w:rPr>
+                <w:rFonts w:hint="eastAsia"/>
+              </w:rPr>
+              <w:t>segmentN</w:t>
+            </w:r>
+            <w:r>
+              <w:rPr>
+                <w:rFonts w:hint="eastAsia"/>
+              </w:rPr>
+              <w:t>um</w:t>
+            </w:r>
+            <w:proofErr w:type="spellEnd"/>
+          </w:p>
+        </w:tc>
+        <w:tc>
+          <w:tcPr>
+            <w:tcW w:w="5277" w:type="dxa"/>
+          </w:tcPr>
+          <w:p>
+            <w:r>
+              <w:rPr>
+                <w:rFonts w:hint="eastAsia"/>
+              </w:rPr>
+              <w:t>資料切割</w:t>
+            </w:r>
+            <w:r>
+              <w:rPr>
+                <w:rFonts w:hint="eastAsia"/>
+              </w:rPr>
+              <w:t>份數</w:t>
+            </w:r>
+          </w:p>
+        </w:tc>
+      </w:tr>
+    </w:tbl>
+    <w:p/>
+    <w:p/>
+    <w:p>
+      <w:r>
+        <w:t>FS_no_gui.exe</w:t>
+      </w:r>
+      <w:r>
+        <w:rPr>
+          <w:rFonts w:hint="eastAsia"/>
+        </w:rPr>
+        <w:t xml:space="preserve">  </w:t>
+      </w:r>
+      <w:r>
+        <w:t>Output_seg2_1-23_2.csv</w:t>
+      </w:r>
+      <w:r>
+        <w:rPr>
+          <w:rFonts w:hint="eastAsia"/>
+        </w:rPr>
+        <w:t xml:space="preserve">  </w:t>
+      </w:r>
+      <w:r>
+        <w:t>"</w:t>
+      </w:r>
+      <w:proofErr w:type="spellStart"/>
+      <w:r>
+        <w:t>dP_Filter_max</w:t>
+      </w:r>
+      <w:proofErr w:type="spellEnd"/>
+      <w:r>
+        <w:t>"</w:t>
+      </w:r>
+      <w:r>
+        <w:rPr>
+          <w:rFonts w:hint="eastAsia"/>
+        </w:rPr>
+        <w:t xml:space="preserve">  </w:t>
+      </w:r>
+      <w:r>
+        <w:t>"</w:t>
+      </w:r>
+      <w:proofErr w:type="spellStart"/>
+      <w:r>
+        <w:t>ew_cycle</w:t>
+      </w:r>
+      <w:proofErr w:type="spellEnd"/>
+      <w:r>
+        <w:t>=4"</w:t>
+      </w:r>
+      <w:r>
+        <w:rPr>
+          <w:rFonts w:hint="eastAsia"/>
+        </w:rPr>
+        <w:t xml:space="preserve">  </w:t>
+      </w:r>
+      <w:r>
+        <w:t>0.1</w:t>
+      </w:r>
+      <w:r>
+        <w:rPr>
+          <w:rFonts w:hint="eastAsia"/>
+        </w:rPr>
+        <w:t xml:space="preserve">  </w:t>
+      </w:r>
+      <w:r>
+        <w:t>1</w:t>
       </w:r>
       <w:r>
         <w:rPr>
@@ -1666,42 +2176,7 @@
         <w:t xml:space="preserve"> </w:t>
       </w:r>
       <w:r>
-        <w:rPr>
-          <w:rFonts w:hint="eastAsia"/>
-        </w:rPr>
-        <w:t>input_file1</w:t>
-      </w:r>
-      <w:r>
-        <w:rPr>
-          <w:rFonts w:hint="eastAsia"/>
-        </w:rPr>
-        <w:tab/>
-      </w:r>
-      <w:r>
-        <w:rPr>
-          <w:rFonts w:hint="eastAsia"/>
-        </w:rPr>
-        <w:tab/>
-      </w:r>
-      <w:r>
-        <w:rPr>
-          <w:rFonts w:hint="eastAsia"/>
-        </w:rPr>
-        <w:t>use_file_list.csv</w:t>
-      </w:r>
-      <w:r>
-        <w:rPr>
-          <w:rFonts w:hint="eastAsia"/>
-        </w:rPr>
-        <w:t>絕對相對路徑皆可</w:t>
-      </w:r>
-    </w:p>
-    <w:p>
-      <w:r>
-        <w:rPr>
-          <w:rFonts w:hint="eastAsia"/>
-        </w:rPr>
-        <w:t>2.</w:t>
+        <w:t xml:space="preserve"> 1</w:t>
       </w:r>
       <w:r>
         <w:rPr>
@@ -1710,31 +2185,8 @@
         <w:t xml:space="preserve"> </w:t>
       </w:r>
       <w:r>
-        <w:rPr>
-          <w:rFonts w:hint="eastAsia"/>
-        </w:rPr>
-        <w:t>input_file1</w:t>
-      </w:r>
-      <w:r>
-        <w:rPr>
-          <w:rFonts w:hint="eastAsia"/>
-        </w:rPr>
-        <w:tab/>
-      </w:r>
-      <w:r>
-        <w:rPr>
-          <w:rFonts w:hint="eastAsia"/>
-        </w:rPr>
-        <w:tab/>
-      </w:r>
-      <w:proofErr w:type="spellStart"/>
-      <w:r>
-        <w:rPr>
-          <w:rFonts w:hint="eastAsia"/>
-        </w:rPr>
-        <w:t>rowdatarowdata</w:t>
-      </w:r>
-      <w:proofErr w:type="spellEnd"/>
+        <w:t xml:space="preserve"> 1 </w:t>
+      </w:r>
       <w:r>
         <w:rPr>
           <w:rFonts w:hint="eastAsia"/>
@@ -1742,24 +2194,7 @@
         <w:t xml:space="preserve"> </w:t>
       </w:r>
       <w:r>
-        <w:rPr>
-          <w:rFonts w:hint="eastAsia"/>
-        </w:rPr>
-        <w:t>資料夾位置</w:t>
-      </w:r>
-      <w:r>
-        <w:rPr>
-          <w:rFonts w:hint="eastAsia"/>
-        </w:rPr>
-        <w:t>絕對相對路徑皆可</w:t>
-      </w:r>
-    </w:p>
-    <w:p>
-      <w:r>
-        <w:rPr>
-          <w:rFonts w:hint="eastAsia"/>
-        </w:rPr>
-        <w:t>3.</w:t>
+        <w:t>1</w:t>
       </w:r>
       <w:r>
         <w:rPr>
@@ -1767,45 +2202,8 @@
         </w:rPr>
         <w:t xml:space="preserve"> </w:t>
       </w:r>
-      <w:proofErr w:type="spellStart"/>
-      <w:r>
-        <w:rPr>
-          <w:rFonts w:hint="eastAsia"/>
-        </w:rPr>
-        <w:t>Cyclebegin</w:t>
-      </w:r>
-      <w:proofErr w:type="spellEnd"/>
-      <w:r>
-        <w:rPr>
-          <w:rFonts w:hint="eastAsia"/>
-        </w:rPr>
-        <w:tab/>
-      </w:r>
-      <w:r>
-        <w:rPr>
-          <w:rFonts w:hint="eastAsia"/>
-        </w:rPr>
-        <w:tab/>
-      </w:r>
-      <w:r>
-        <w:rPr>
-          <w:rFonts w:hint="eastAsia"/>
-        </w:rPr>
-        <w:t>起始</w:t>
-      </w:r>
-      <w:r>
-        <w:rPr>
-          <w:rFonts w:hint="eastAsia"/>
-        </w:rPr>
-        <w:t>cycle number</w:t>
-      </w:r>
-    </w:p>
-    <w:p>
-      <w:r>
-        <w:rPr>
-          <w:rFonts w:hint="eastAsia"/>
-        </w:rPr>
-        <w:t>4</w:t>
+      <w:r>
+        <w:t xml:space="preserve"> 10</w:t>
       </w:r>
       <w:r>
         <w:rPr>
@@ -1814,50 +2212,7 @@
         <w:t xml:space="preserve"> </w:t>
       </w:r>
       <w:r>
-        <w:rPr>
-          <w:rFonts w:hint="eastAsia"/>
-        </w:rPr>
-        <w:t>.</w:t>
-      </w:r>
-      <w:proofErr w:type="spellStart"/>
-      <w:r>
-        <w:rPr>
-          <w:rFonts w:hint="eastAsia"/>
-        </w:rPr>
-        <w:t>Cycleend</w:t>
-      </w:r>
-      <w:proofErr w:type="spellEnd"/>
-      <w:r>
-        <w:rPr>
-          <w:rFonts w:hint="eastAsia"/>
-        </w:rPr>
-        <w:tab/>
-      </w:r>
-      <w:r>
-        <w:rPr>
-          <w:rFonts w:hint="eastAsia"/>
-        </w:rPr>
-        <w:tab/>
-      </w:r>
-      <w:r>
-        <w:rPr>
-          <w:rFonts w:hint="eastAsia"/>
-        </w:rPr>
-        <w:t>結束</w:t>
-      </w:r>
-      <w:r>
-        <w:rPr>
-          <w:rFonts w:hint="eastAsia"/>
-        </w:rPr>
-        <w:t>cycle number</w:t>
-      </w:r>
-    </w:p>
-    <w:p>
-      <w:r>
-        <w:rPr>
-          <w:rFonts w:hint="eastAsia"/>
-        </w:rPr>
-        <w:t>5.</w:t>
+        <w:t xml:space="preserve"> false 15</w:t>
       </w:r>
       <w:r>
         <w:rPr>
@@ -1865,75 +2220,17 @@
         </w:rPr>
         <w:t xml:space="preserve"> </w:t>
       </w:r>
-      <w:proofErr w:type="spellStart"/>
-      <w:r>
-        <w:rPr>
-          <w:rFonts w:hint="eastAsia"/>
-        </w:rPr>
-        <w:t>segmentnum</w:t>
-      </w:r>
-      <w:proofErr w:type="spellEnd"/>
-      <w:r>
-        <w:rPr>
-          <w:rFonts w:hint="eastAsia"/>
-        </w:rPr>
-        <w:tab/>
-      </w:r>
-      <w:proofErr w:type="gramStart"/>
-      <w:r>
-        <w:rPr>
-          <w:rFonts w:hint="eastAsia"/>
-        </w:rPr>
-        <w:t>等份數</w:t>
-      </w:r>
-      <w:proofErr w:type="gramEnd"/>
-    </w:p>
-    <w:p/>
-    <w:p>
-      <w:pPr>
-        <w:pBdr>
-          <w:bottom w:val="single" w:sz="6" w:space="1" w:color="auto"/>
-        </w:pBdr>
-      </w:pPr>
-      <w:r>
-        <w:rPr>
-          <w:rFonts w:hint="eastAsia"/>
-        </w:rPr>
-        <w:t>共</w:t>
-      </w:r>
-      <w:r>
-        <w:rPr>
-          <w:rFonts w:hint="eastAsia"/>
-        </w:rPr>
-        <w:t>5</w:t>
-      </w:r>
-      <w:r>
-        <w:rPr>
-          <w:rFonts w:hint="eastAsia"/>
-        </w:rPr>
-        <w:t>個參數</w:t>
-      </w:r>
-    </w:p>
-    <w:p/>
-    <w:p>
-      <w:r>
-        <w:t>FS_no_gui.exe Output_seg2_1-23_2.csv "</w:t>
-      </w:r>
-      <w:proofErr w:type="spellStart"/>
-      <w:r>
-        <w:t>dP_Filter_max</w:t>
-      </w:r>
-      <w:proofErr w:type="spellEnd"/>
-      <w:r>
-        <w:t>"  "</w:t>
-      </w:r>
-      <w:proofErr w:type="spellStart"/>
-      <w:r>
-        <w:t>ew_cycle</w:t>
-      </w:r>
-      <w:proofErr w:type="spellEnd"/>
-      <w:r>
-        <w:t>=4" 0.1 1 1 1 1 10 false 15 "FSi_exclude_list.txt" "FSi_use_feature_list.txt"</w:t>
+      <w:r>
+        <w:t xml:space="preserve"> "FSi_exclude_list.txt"</w:t>
+      </w:r>
+      <w:r>
+        <w:rPr>
+          <w:rFonts w:hint="eastAsia"/>
+        </w:rPr>
+        <w:t xml:space="preserve"> </w:t>
+      </w:r>
+      <w:r>
+        <w:t xml:space="preserve"> "FSi_use_feature_list.txt"</w:t>
       </w:r>
       <w:r>
         <w:rPr>
@@ -1961,11 +2258,6 @@
             <w:gridSpan w:val="3"/>
           </w:tcPr>
           <w:p>
-            <w:pPr>
-              <w:rPr>
-                <w:rFonts w:hint="eastAsia"/>
-              </w:rPr>
-            </w:pPr>
             <w:r>
               <w:rPr>
                 <w:rFonts w:hint="eastAsia"/>
@@ -2699,11 +2991,6 @@
             <w:tcW w:w="2410" w:type="dxa"/>
           </w:tcPr>
           <w:p>
-            <w:pPr>
-              <w:rPr>
-                <w:rFonts w:hint="eastAsia"/>
-              </w:rPr>
-            </w:pPr>
             <w:proofErr w:type="spellStart"/>
             <w:r>
               <w:rPr>
@@ -2765,11 +3052,6 @@
             <w:tcW w:w="2410" w:type="dxa"/>
           </w:tcPr>
           <w:p>
-            <w:pPr>
-              <w:rPr>
-                <w:rFonts w:hint="eastAsia"/>
-              </w:rPr>
-            </w:pPr>
             <w:proofErr w:type="spellStart"/>
             <w:r>
               <w:rPr>
@@ -2824,8 +3106,6 @@
             <w:r>
               <w:t xml:space="preserve"> </w:t>
             </w:r>
-            <w:bookmarkStart w:id="0" w:name="_GoBack"/>
-            <w:bookmarkEnd w:id="0"/>
           </w:p>
         </w:tc>
       </w:tr>

</xml_diff>